<commit_message>
updated use case dia
</commit_message>
<xml_diff>
--- a/Publishments/02_BlogArticles/Preparation2ndBlog.docx
+++ b/Publishments/02_BlogArticles/Preparation2ndBlog.docx
@@ -359,7 +359,13 @@
         <w:t xml:space="preserve">After this process has been finished, we started reading out every </w:t>
       </w:r>
       <w:r>
-        <w:t xml:space="preserve">single user story and every team member was asked for his or her understanding of it. </w:t>
+        <w:t xml:space="preserve">single user story and </w:t>
+      </w:r>
+      <w:r>
+        <w:t>each</w:t>
+      </w:r>
+      <w:r>
+        <w:t xml:space="preserve"> team member was asked for his or her understanding of it. </w:t>
       </w:r>
       <w:r>
         <w:t xml:space="preserve">This approach lead to a more precise </w:t>
@@ -432,10 +438,12 @@
         <w:ind w:left="1080"/>
       </w:pPr>
       <w:r>
-        <w:t xml:space="preserve">For our team the second meeting with the customer was a real success. </w:t>
-      </w:r>
-      <w:r>
-        <w:t xml:space="preserve">The customer </w:t>
+        <w:t xml:space="preserve">During the meeting the </w:t>
+      </w:r>
+      <w:bookmarkStart w:id="0" w:name="_GoBack"/>
+      <w:bookmarkEnd w:id="0"/>
+      <w:r>
+        <w:t xml:space="preserve">customer </w:t>
       </w:r>
       <w:r>
         <w:t>recalled the requirement that it should be possible to delete categ</w:t>
@@ -766,8 +774,6 @@
           <w:numId w:val="15"/>
         </w:numPr>
       </w:pPr>
-      <w:bookmarkStart w:id="0" w:name="_GoBack"/>
-      <w:bookmarkEnd w:id="0"/>
       <w:r>
         <w:t>User Stories</w:t>
       </w:r>
@@ -880,7 +886,6 @@
         <w:rPr>
           <w:color w:val="7030A0"/>
         </w:rPr>
-        <w:lastRenderedPageBreak/>
         <w:t>As a user I want to review my activities</w:t>
       </w:r>
     </w:p>
@@ -893,6 +898,7 @@
         </w:numPr>
       </w:pPr>
       <w:r>
+        <w:lastRenderedPageBreak/>
         <w:t>As a user I want to review my activities by a calendar-like interface</w:t>
       </w:r>
     </w:p>

</xml_diff>